<commit_message>
pequeña actualización de practica.pdf y su word editable
</commit_message>
<xml_diff>
--- a/practica.docx
+++ b/practica.docx
@@ -851,6 +851,13 @@
     </w:sdt>
     <w:sdt>
       <w:sdtPr>
+        <w:rPr>
+          <w:rFonts w:asciiTheme="minorHAnsi" w:eastAsiaTheme="minorHAnsi" w:hAnsiTheme="minorHAnsi" w:cstheme="minorBidi"/>
+          <w:color w:val="auto"/>
+          <w:sz w:val="22"/>
+          <w:szCs w:val="22"/>
+          <w:lang w:eastAsia="en-US"/>
+        </w:rPr>
         <w:id w:val="1229647381"/>
         <w:docPartObj>
           <w:docPartGallery w:val="Table of Contents"/>
@@ -859,13 +866,8 @@
       </w:sdtPr>
       <w:sdtEndPr>
         <w:rPr>
-          <w:rFonts w:asciiTheme="minorHAnsi" w:eastAsiaTheme="minorHAnsi" w:hAnsiTheme="minorHAnsi" w:cstheme="minorBidi"/>
           <w:b/>
           <w:bCs/>
-          <w:color w:val="auto"/>
-          <w:sz w:val="22"/>
-          <w:szCs w:val="22"/>
-          <w:lang w:eastAsia="en-US"/>
         </w:rPr>
       </w:sdtEndPr>
       <w:sdtContent>
@@ -1441,7 +1443,18 @@
     <w:p/>
     <w:p>
       <w:r>
-        <w:t>DIAGRAMA DE LA APLICACIÓN</w:t>
+        <w:t>DIAGRAMA DE</w:t>
+      </w:r>
+      <w:r>
+        <w:t xml:space="preserve"> DEPENDENCIAS DE</w:t>
+      </w:r>
+      <w:r>
+        <w:t xml:space="preserve"> LA APLICACIÓN</w:t>
+      </w:r>
+    </w:p>
+    <w:p>
+      <w:r>
+        <w:t>Dependencias usadas.</w:t>
       </w:r>
     </w:p>
     <w:p>
@@ -1620,23 +1633,14 @@
     <w:p/>
     <w:p>
       <w:r>
-        <w:lastRenderedPageBreak/>
         <w:t>Hemos dividido el código</w:t>
       </w:r>
       <w:r>
         <w:t xml:space="preserve"> en</w:t>
       </w:r>
       <w:r>
-        <w:t xml:space="preserve"> paquetes</w:t>
-      </w:r>
-      <w:r>
-        <w:t xml:space="preserve"> para favorecer </w:t>
-      </w:r>
-      <w:proofErr w:type="gramStart"/>
-      <w:r>
-        <w:t>la modularidad</w:t>
-      </w:r>
-      <w:proofErr w:type="gramEnd"/>
+        <w:t xml:space="preserve"> paquetes para favorecer la modularidad</w:t>
+      </w:r>
       <w:r>
         <w:t>.</w:t>
       </w:r>
@@ -1692,7 +1696,31 @@
         <w:jc w:val="both"/>
       </w:pPr>
       <w:r>
-        <w:t>Para nuestra propuesta de solución usamos las técnicas aprendidas en los módulos de Acceso a Datos y Programación de Procesos y Servicios, fomentando su práctica.</w:t>
+        <w:t xml:space="preserve">Para nuestra propuesta de solución usamos las técnicas aprendidas en los módulos de </w:t>
+      </w:r>
+      <w:r>
+        <w:t>“</w:t>
+      </w:r>
+      <w:r>
+        <w:t>Acceso a Datos</w:t>
+      </w:r>
+      <w:r>
+        <w:t>”</w:t>
+      </w:r>
+      <w:r>
+        <w:t xml:space="preserve"> y </w:t>
+      </w:r>
+      <w:r>
+        <w:t>“</w:t>
+      </w:r>
+      <w:r>
+        <w:t>Programación de Procesos y Servicios</w:t>
+      </w:r>
+      <w:r>
+        <w:t>”</w:t>
+      </w:r>
+      <w:r>
+        <w:t>, fomentando su práctica.</w:t>
       </w:r>
     </w:p>
     <w:p>
@@ -1731,19 +1759,55 @@
       </w:r>
     </w:p>
     <w:p>
+      <w:r>
+        <w:t>Lenguaje de programación</w:t>
+      </w:r>
+      <w:r>
+        <w:t>:</w:t>
+      </w:r>
+      <w:r>
+        <w:t xml:space="preserve"> Kotlin</w:t>
+      </w:r>
+      <w:r>
+        <w:t>.</w:t>
+      </w:r>
+    </w:p>
+    <w:p>
+      <w:r>
+        <w:t>IDE: IntelliJ</w:t>
+      </w:r>
+    </w:p>
+    <w:p>
+      <w:r>
+        <w:lastRenderedPageBreak/>
+        <w:t>Control de versiones: Github</w:t>
+      </w:r>
+    </w:p>
+    <w:p>
+      <w:r>
+        <w:t>Sistema de control de versiones: GitFlow</w:t>
+      </w:r>
+    </w:p>
+    <w:p>
+      <w:r>
+        <w:t>S</w:t>
+      </w:r>
+      <w:r>
+        <w:t>istema de automatización de construcción de código</w:t>
+      </w:r>
+      <w:r>
+        <w:t>: Gradle</w:t>
+      </w:r>
+    </w:p>
+    <w:p>
       <w:pPr>
         <w:jc w:val="both"/>
       </w:pPr>
-      <w:proofErr w:type="spellStart"/>
       <w:r>
         <w:t>T</w:t>
       </w:r>
       <w:r>
-        <w:t>ypealias</w:t>
-      </w:r>
-      <w:proofErr w:type="spellEnd"/>
-      <w:r>
-        <w:t xml:space="preserve"> para nombrar tipos de datos y estructuras ya existentes en nuestro código de una forma más visual.</w:t>
+        <w:t>ypealias para nombrar tipos de datos y estructuras ya existentes en nuestro código de una forma más visual.</w:t>
       </w:r>
     </w:p>
     <w:p>
@@ -1770,14 +1834,8 @@
       <w:pPr>
         <w:jc w:val="both"/>
       </w:pPr>
-      <w:proofErr w:type="spellStart"/>
-      <w:r>
-        <w:lastRenderedPageBreak/>
-        <w:t>DTO’s</w:t>
-      </w:r>
-      <w:proofErr w:type="spellEnd"/>
-      <w:r>
-        <w:t xml:space="preserve"> para transportar datos.</w:t>
+      <w:r>
+        <w:t>DTO’s para transportar datos.</w:t>
       </w:r>
     </w:p>
     <w:p>
@@ -1863,6 +1921,20 @@
       </w:r>
       <w:bookmarkEnd w:id="2"/>
     </w:p>
+    <w:p>
+      <w:r>
+        <w:t>Para la transformación de los datos de formato .csv a formato .json o a formato .xml usamos Kotlin serializ</w:t>
+      </w:r>
+      <w:r>
+        <w:t>ation</w:t>
+      </w:r>
+      <w:r>
+        <w:t>.</w:t>
+      </w:r>
+      <w:r>
+        <w:t xml:space="preserve"> </w:t>
+      </w:r>
+    </w:p>
     <w:p/>
     <w:p>
       <w:pPr>
@@ -1874,7 +1946,11 @@
       </w:r>
       <w:bookmarkEnd w:id="3"/>
     </w:p>
-    <w:p/>
+    <w:p>
+      <w:r>
+        <w:t>Para las consultas usamos DataFrame.</w:t>
+      </w:r>
+    </w:p>
     <w:p>
       <w:pPr>
         <w:pStyle w:val="Ttulo2"/>
@@ -1890,15 +1966,7 @@
         <w:jc w:val="both"/>
       </w:pPr>
       <w:r>
-        <w:t xml:space="preserve">Para la realización de los gráficos hemos usado los datos filtrados de los </w:t>
-      </w:r>
-      <w:proofErr w:type="spellStart"/>
-      <w:r>
-        <w:t>csv’s</w:t>
-      </w:r>
-      <w:proofErr w:type="spellEnd"/>
-      <w:r>
-        <w:t xml:space="preserve"> con las consultas propuestas en la práctica.</w:t>
+        <w:t>Para la realización de los gráficos hemos usado los datos filtrados de los csv’s con las consultas propuestas en la práctica.</w:t>
       </w:r>
     </w:p>
     <w:p>
@@ -1906,51 +1974,28 @@
         <w:jc w:val="both"/>
       </w:pPr>
       <w:r>
-        <w:t xml:space="preserve">Hemos usado las librerías que </w:t>
-      </w:r>
-      <w:proofErr w:type="spellStart"/>
-      <w:r>
-        <w:t>Kotlin</w:t>
-      </w:r>
-      <w:proofErr w:type="spellEnd"/>
-      <w:r>
-        <w:t xml:space="preserve"> nos </w:t>
-      </w:r>
-      <w:proofErr w:type="gramStart"/>
-      <w:r>
-        <w:t xml:space="preserve">proporciona,  </w:t>
-      </w:r>
-      <w:proofErr w:type="spellStart"/>
-      <w:r>
-        <w:t>Lets</w:t>
-      </w:r>
-      <w:proofErr w:type="gramEnd"/>
-      <w:r>
-        <w:t>-Plot</w:t>
-      </w:r>
-      <w:proofErr w:type="spellEnd"/>
-      <w:r>
-        <w:t xml:space="preserve"> </w:t>
+        <w:t>Utilizamos</w:t>
+      </w:r>
+      <w:r>
+        <w:t xml:space="preserve"> las librerías que Kotlin nos proporciona,  </w:t>
+      </w:r>
+      <w:r>
+        <w:t xml:space="preserve">Lets-Plot </w:t>
       </w:r>
       <w:r>
         <w:t>que</w:t>
       </w:r>
       <w:r>
-        <w:t xml:space="preserve"> es una API de </w:t>
-      </w:r>
-      <w:proofErr w:type="spellStart"/>
-      <w:r>
-        <w:t>Kotlin</w:t>
-      </w:r>
-      <w:proofErr w:type="spellEnd"/>
-      <w:r>
-        <w:t xml:space="preserve"> para </w:t>
+        <w:t xml:space="preserve"> es una API de Kotlin para </w:t>
       </w:r>
       <w:r>
         <w:t xml:space="preserve">crear </w:t>
       </w:r>
       <w:r>
-        <w:t>gráficos de código abierto para datos estadísticos.</w:t>
+        <w:t>gráficos de código abierto para datos estadísticos</w:t>
+      </w:r>
+      <w:r>
+        <w:t xml:space="preserve"> y que tiene ggplot para dibujar los gráficos.</w:t>
       </w:r>
     </w:p>
     <w:p>
@@ -1963,7 +2008,11 @@
       </w:r>
       <w:bookmarkEnd w:id="5"/>
     </w:p>
-    <w:p/>
+    <w:p>
+      <w:r>
+        <w:t>Inclusión de corrutinas y técnicas de programación asíncrona.</w:t>
+      </w:r>
+    </w:p>
     <w:sectPr>
       <w:pgSz w:w="11906" w:h="16838" w:code="9"/>
       <w:pgMar w:top="1418" w:right="1701" w:bottom="1418" w:left="1701" w:header="709" w:footer="709" w:gutter="0"/>

</xml_diff>